<commit_message>
links and research changed
</commit_message>
<xml_diff>
--- a/documents/Links and Research.docx
+++ b/documents/Links and Research.docx
@@ -37,20 +37,23 @@
       </w:r>
     </w:p>
     <w:p>
-      <w:r>
-        <w:t>Programmers</w:t>
-      </w:r>
-      <w:r>
-        <w:t xml:space="preserve"> manual: </w:t>
-      </w:r>
       <w:hyperlink r:id="rId4" w:history="1">
         <w:r>
           <w:rPr>
             <w:rStyle w:val="Hyperlink"/>
           </w:rPr>
-          <w:t>https://www.bbnint.co.uk/documents/data_sheets/Lightwaves_2020/EZTEST-.pdf</w:t>
+          <w:t>Programmers</w:t>
+        </w:r>
+        <w:r>
+          <w:rPr>
+            <w:rStyle w:val="Hyperlink"/>
+          </w:rPr>
+          <w:t xml:space="preserve"> manual:</w:t>
         </w:r>
       </w:hyperlink>
+      <w:r>
+        <w:t xml:space="preserve"> </w:t>
+      </w:r>
     </w:p>
     <w:p>
       <w:pPr>
@@ -72,49 +75,51 @@
     <w:p>
       <w:r>
         <w:t xml:space="preserve">Model: TBS 1052B-EDU, </w:t>
-      </w:r>
-      <w:r>
-        <w:t>Programmers</w:t>
-      </w:r>
-      <w:r>
-        <w:t xml:space="preserve"> m</w:t>
-      </w:r>
-      <w:r>
-        <w:t xml:space="preserve">anual: </w:t>
       </w:r>
       <w:hyperlink r:id="rId5" w:history="1">
         <w:r>
           <w:rPr>
             <w:rStyle w:val="Hyperlink"/>
           </w:rPr>
-          <w:t>https://www.tek.com/oscilloscope/tds1000-manual</w:t>
+          <w:t>Programmers</w:t>
+        </w:r>
+        <w:r>
+          <w:rPr>
+            <w:rStyle w:val="Hyperlink"/>
+          </w:rPr>
+          <w:t xml:space="preserve"> </w:t>
+        </w:r>
+        <w:bookmarkStart w:id="0" w:name="_GoBack"/>
+        <w:bookmarkEnd w:id="0"/>
+        <w:r>
+          <w:rPr>
+            <w:rStyle w:val="Hyperlink"/>
+          </w:rPr>
+          <w:t>m</w:t>
+        </w:r>
+        <w:r>
+          <w:rPr>
+            <w:rStyle w:val="Hyperlink"/>
+          </w:rPr>
+          <w:t>anual</w:t>
         </w:r>
       </w:hyperlink>
       <w:r>
-        <w:rPr>
-          <w:rStyle w:val="Hyperlink"/>
-        </w:rPr>
-        <w:t xml:space="preserve"> </w:t>
-      </w:r>
-      <w:r>
-        <w:rPr>
-          <w:rStyle w:val="Hyperlink"/>
-        </w:rPr>
-        <w:br/>
-      </w:r>
-      <w:r>
-        <w:t xml:space="preserve">Tutorial: </w:t>
+        <w:t xml:space="preserve">, </w:t>
       </w:r>
       <w:hyperlink r:id="rId6" w:history="1">
         <w:r>
           <w:rPr>
             <w:rStyle w:val="Hyperlink"/>
           </w:rPr>
-          <w:t>https://www.element14.com/community/groups/test-and-measurement/blog/2014/08/22/how-to-connect-a-tektronix-tds2024b-to-a-windows-7-computer-using-usb</w:t>
+          <w:t>Tutorial</w:t>
         </w:r>
       </w:hyperlink>
       <w:r>
-        <w:t xml:space="preserve"> requires </w:t>
+        <w:t xml:space="preserve"> </w:t>
+      </w:r>
+      <w:r>
+        <w:t xml:space="preserve">requires </w:t>
       </w:r>
       <w:r>
         <w:t>3</w:t>
@@ -133,19 +138,7 @@
           <w:rPr>
             <w:rStyle w:val="Hyperlink"/>
           </w:rPr>
-          <w:t>TEKV</w:t>
-        </w:r>
-        <w:r>
-          <w:rPr>
-            <w:rStyle w:val="Hyperlink"/>
-          </w:rPr>
-          <w:t>I</w:t>
-        </w:r>
-        <w:r>
-          <w:rPr>
-            <w:rStyle w:val="Hyperlink"/>
-          </w:rPr>
-          <w:t>SA</w:t>
+          <w:t>TEKVISA</w:t>
         </w:r>
       </w:hyperlink>
     </w:p>
@@ -195,7 +188,7 @@
           <w:rPr>
             <w:rStyle w:val="Hyperlink"/>
           </w:rPr>
-          <w:t>https://au.mathworks.com/help/matlab/matlab_external/passing-data-to-python.html</w:t>
+          <w:t>Install engine</w:t>
         </w:r>
       </w:hyperlink>
     </w:p>
@@ -203,8 +196,40 @@
       <w:pPr>
         <w:pStyle w:val="NoSpacing"/>
       </w:pPr>
-      <w:bookmarkStart w:id="0" w:name="_GoBack"/>
-      <w:bookmarkEnd w:id="0"/>
+      <w:hyperlink r:id="rId9" w:history="1">
+        <w:r>
+          <w:rPr>
+            <w:rStyle w:val="Hyperlink"/>
+          </w:rPr>
+          <w:t>Getting started on engine</w:t>
+        </w:r>
+      </w:hyperlink>
+    </w:p>
+    <w:p>
+      <w:pPr>
+        <w:pStyle w:val="NoSpacing"/>
+      </w:pPr>
+      <w:hyperlink r:id="rId10" w:history="1">
+        <w:r>
+          <w:rPr>
+            <w:rStyle w:val="Hyperlink"/>
+          </w:rPr>
+          <w:t>Returned data from python</w:t>
+        </w:r>
+      </w:hyperlink>
+    </w:p>
+    <w:p>
+      <w:pPr>
+        <w:pStyle w:val="NoSpacing"/>
+      </w:pPr>
+      <w:hyperlink r:id="rId11" w:history="1">
+        <w:r>
+          <w:rPr>
+            <w:rStyle w:val="Hyperlink"/>
+          </w:rPr>
+          <w:t>Pass data to python</w:t>
+        </w:r>
+      </w:hyperlink>
     </w:p>
     <w:sectPr>
       <w:pgSz w:w="11906" w:h="16838"/>

</xml_diff>

<commit_message>
added link to pyVisa lib
</commit_message>
<xml_diff>
--- a/documents/Links and Research.docx
+++ b/documents/Links and Research.docx
@@ -7,6 +7,8 @@
         <w:pStyle w:val="Title"/>
         <w:jc w:val="center"/>
       </w:pPr>
+      <w:bookmarkStart w:id="0" w:name="_GoBack"/>
+      <w:bookmarkEnd w:id="0"/>
       <w:r>
         <w:t>Links</w:t>
       </w:r>
@@ -87,15 +89,7 @@
           <w:rPr>
             <w:rStyle w:val="Hyperlink"/>
           </w:rPr>
-          <w:t xml:space="preserve"> </w:t>
-        </w:r>
-        <w:bookmarkStart w:id="0" w:name="_GoBack"/>
-        <w:bookmarkEnd w:id="0"/>
-        <w:r>
-          <w:rPr>
-            <w:rStyle w:val="Hyperlink"/>
-          </w:rPr>
-          <w:t>m</w:t>
+          <w:t xml:space="preserve"> m</w:t>
         </w:r>
         <w:r>
           <w:rPr>
@@ -221,6 +215,9 @@
     <w:p>
       <w:pPr>
         <w:pStyle w:val="NoSpacing"/>
+        <w:rPr>
+          <w:rStyle w:val="Hyperlink"/>
+        </w:rPr>
       </w:pPr>
       <w:hyperlink r:id="rId11" w:history="1">
         <w:r>
@@ -229,6 +226,34 @@
           </w:rPr>
           <w:t>Pass data to python</w:t>
         </w:r>
+      </w:hyperlink>
+    </w:p>
+    <w:p>
+      <w:pPr>
+        <w:pStyle w:val="NoSpacing"/>
+        <w:rPr>
+          <w:rStyle w:val="Hyperlink"/>
+        </w:rPr>
+      </w:pPr>
+    </w:p>
+    <w:p>
+      <w:pPr>
+        <w:pStyle w:val="Heading2"/>
+      </w:pPr>
+      <w:r>
+        <w:t>Visa</w:t>
+      </w:r>
+    </w:p>
+    <w:p>
+      <w:hyperlink r:id="rId12" w:history="1">
+        <w:proofErr w:type="spellStart"/>
+        <w:r>
+          <w:rPr>
+            <w:rStyle w:val="Hyperlink"/>
+          </w:rPr>
+          <w:t>PyVisa</w:t>
+        </w:r>
+        <w:proofErr w:type="spellEnd"/>
       </w:hyperlink>
     </w:p>
     <w:sectPr>

</xml_diff>

<commit_message>
testing communications with PyVisa from Jarred's laptop
</commit_message>
<xml_diff>
--- a/documents/Links and Research.docx
+++ b/documents/Links and Research.docx
@@ -7,8 +7,6 @@
         <w:pStyle w:val="Title"/>
         <w:jc w:val="center"/>
       </w:pPr>
-      <w:bookmarkStart w:id="0" w:name="_GoBack"/>
-      <w:bookmarkEnd w:id="0"/>
       <w:r>
         <w:t>Links</w:t>
       </w:r>
@@ -154,6 +152,8 @@
       <w:r>
         <w:t>and link timeout restrictions</w:t>
       </w:r>
+      <w:bookmarkStart w:id="0" w:name="_GoBack"/>
+      <w:bookmarkEnd w:id="0"/>
     </w:p>
     <w:p/>
     <w:p>
@@ -283,7 +283,7 @@
       </w:pPr>
     </w:pPrDefault>
   </w:docDefaults>
-  <w:latentStyles w:defLockedState="0" w:defUIPriority="99" w:defSemiHidden="0" w:defUnhideWhenUsed="0" w:defQFormat="0" w:count="376">
+  <w:latentStyles w:defLockedState="0" w:defUIPriority="99" w:defSemiHidden="0" w:defUnhideWhenUsed="0" w:defQFormat="0" w:count="375">
     <w:lsdException w:name="Normal" w:uiPriority="0" w:qFormat="1"/>
     <w:lsdException w:name="heading 1" w:uiPriority="9" w:qFormat="1"/>
     <w:lsdException w:name="heading 2" w:semiHidden="1" w:uiPriority="9" w:unhideWhenUsed="1" w:qFormat="1"/>
@@ -659,7 +659,6 @@
     <w:lsdException w:name="Smart Hyperlink" w:semiHidden="1" w:unhideWhenUsed="1"/>
     <w:lsdException w:name="Hashtag" w:semiHidden="1" w:unhideWhenUsed="1"/>
     <w:lsdException w:name="Unresolved Mention" w:semiHidden="1" w:unhideWhenUsed="1"/>
-    <w:lsdException w:name="Smart Link" w:semiHidden="1" w:unhideWhenUsed="1"/>
   </w:latentStyles>
   <w:style w:type="paragraph" w:default="1" w:styleId="Normal">
     <w:name w:val="Normal"/>

</xml_diff>